<commit_message>
ScreenShots test backend profiles test with postgresql and dev with H2, logs STS
</commit_message>
<xml_diff>
--- a/screenshots/backend postman and postgresql/ScreenShots BackEnd Postman tests.docx
+++ b/screenshots/backend postman and postgresql/ScreenShots BackEnd Postman tests.docx
@@ -4,7 +4,13 @@
   <w:body>
     <w:p>
       <w:r>
-        <w:t>Teste de requisições GET e POST nas rotas implementadas</w:t>
+        <w:t>Teste</w:t>
+      </w:r>
+      <w:r>
+        <w:t>s</w:t>
+      </w:r>
+      <w:r>
+        <w:t xml:space="preserve"> de requisições GET e POST </w:t>
       </w:r>
     </w:p>
     <w:p>
@@ -90,10 +96,10 @@
       <w:r>
         <w:lastRenderedPageBreak/>
         <w:drawing>
-          <wp:inline distT="0" distB="0" distL="0" distR="0" wp14:anchorId="28C29650" wp14:editId="4C0D3FFF">
-            <wp:extent cx="4105848" cy="5115639"/>
-            <wp:effectExtent l="0" t="0" r="9525" b="8890"/>
-            <wp:docPr id="3" name="Imagem 3"/>
+          <wp:inline distT="0" distB="0" distL="0" distR="0" wp14:anchorId="035BA12F" wp14:editId="652AC942">
+            <wp:extent cx="5400040" cy="4232275"/>
+            <wp:effectExtent l="0" t="0" r="0" b="0"/>
+            <wp:docPr id="6" name="Imagem 6"/>
             <wp:cNvGraphicFramePr>
               <a:graphicFrameLocks xmlns:a="http://schemas.openxmlformats.org/drawingml/2006/main" noChangeAspect="1"/>
             </wp:cNvGraphicFramePr>
@@ -113,7 +119,7 @@
                   <pic:spPr>
                     <a:xfrm>
                       <a:off x="0" y="0"/>
-                      <a:ext cx="4105848" cy="5115639"/>
+                      <a:ext cx="5400040" cy="4232275"/>
                     </a:xfrm>
                     <a:prstGeom prst="rect">
                       <a:avLst/>
@@ -126,15 +132,14 @@
         </w:drawing>
       </w:r>
     </w:p>
-    <w:p/>
     <w:p>
       <w:r>
         <w:lastRenderedPageBreak/>
         <w:drawing>
-          <wp:inline distT="0" distB="0" distL="0" distR="0" wp14:anchorId="55015EDF" wp14:editId="6456DC41">
-            <wp:extent cx="5400040" cy="7933055"/>
-            <wp:effectExtent l="0" t="0" r="0" b="0"/>
-            <wp:docPr id="4" name="Imagem 4"/>
+          <wp:inline distT="0" distB="0" distL="0" distR="0" wp14:anchorId="28C29650" wp14:editId="4C0D3FFF">
+            <wp:extent cx="4105848" cy="5115639"/>
+            <wp:effectExtent l="0" t="0" r="9525" b="8890"/>
+            <wp:docPr id="3" name="Imagem 3"/>
             <wp:cNvGraphicFramePr>
               <a:graphicFrameLocks xmlns:a="http://schemas.openxmlformats.org/drawingml/2006/main" noChangeAspect="1"/>
             </wp:cNvGraphicFramePr>
@@ -154,6 +159,47 @@
                   <pic:spPr>
                     <a:xfrm>
                       <a:off x="0" y="0"/>
+                      <a:ext cx="4105848" cy="5115639"/>
+                    </a:xfrm>
+                    <a:prstGeom prst="rect">
+                      <a:avLst/>
+                    </a:prstGeom>
+                  </pic:spPr>
+                </pic:pic>
+              </a:graphicData>
+            </a:graphic>
+          </wp:inline>
+        </w:drawing>
+      </w:r>
+    </w:p>
+    <w:p/>
+    <w:p>
+      <w:r>
+        <w:lastRenderedPageBreak/>
+        <w:drawing>
+          <wp:inline distT="0" distB="0" distL="0" distR="0" wp14:anchorId="55015EDF" wp14:editId="6456DC41">
+            <wp:extent cx="5400040" cy="7933055"/>
+            <wp:effectExtent l="0" t="0" r="0" b="0"/>
+            <wp:docPr id="4" name="Imagem 4"/>
+            <wp:cNvGraphicFramePr>
+              <a:graphicFrameLocks xmlns:a="http://schemas.openxmlformats.org/drawingml/2006/main" noChangeAspect="1"/>
+            </wp:cNvGraphicFramePr>
+            <a:graphic xmlns:a="http://schemas.openxmlformats.org/drawingml/2006/main">
+              <a:graphicData uri="http://schemas.openxmlformats.org/drawingml/2006/picture">
+                <pic:pic xmlns:pic="http://schemas.openxmlformats.org/drawingml/2006/picture">
+                  <pic:nvPicPr>
+                    <pic:cNvPr id="1" name=""/>
+                    <pic:cNvPicPr/>
+                  </pic:nvPicPr>
+                  <pic:blipFill>
+                    <a:blip r:embed="rId8"/>
+                    <a:stretch>
+                      <a:fillRect/>
+                    </a:stretch>
+                  </pic:blipFill>
+                  <pic:spPr>
+                    <a:xfrm>
+                      <a:off x="0" y="0"/>
                       <a:ext cx="5400040" cy="7933055"/>
                     </a:xfrm>
                     <a:prstGeom prst="rect">
@@ -167,6 +213,258 @@
         </w:drawing>
       </w:r>
     </w:p>
+    <w:p/>
+    <w:p>
+      <w:r>
+        <w:lastRenderedPageBreak/>
+        <w:drawing>
+          <wp:inline distT="0" distB="0" distL="0" distR="0" wp14:anchorId="04E40AA2" wp14:editId="0772A943">
+            <wp:extent cx="5400040" cy="7970520"/>
+            <wp:effectExtent l="0" t="0" r="0" b="0"/>
+            <wp:docPr id="5" name="Imagem 5"/>
+            <wp:cNvGraphicFramePr>
+              <a:graphicFrameLocks xmlns:a="http://schemas.openxmlformats.org/drawingml/2006/main" noChangeAspect="1"/>
+            </wp:cNvGraphicFramePr>
+            <a:graphic xmlns:a="http://schemas.openxmlformats.org/drawingml/2006/main">
+              <a:graphicData uri="http://schemas.openxmlformats.org/drawingml/2006/picture">
+                <pic:pic xmlns:pic="http://schemas.openxmlformats.org/drawingml/2006/picture">
+                  <pic:nvPicPr>
+                    <pic:cNvPr id="1" name=""/>
+                    <pic:cNvPicPr/>
+                  </pic:nvPicPr>
+                  <pic:blipFill>
+                    <a:blip r:embed="rId9"/>
+                    <a:stretch>
+                      <a:fillRect/>
+                    </a:stretch>
+                  </pic:blipFill>
+                  <pic:spPr>
+                    <a:xfrm>
+                      <a:off x="0" y="0"/>
+                      <a:ext cx="5400040" cy="7970520"/>
+                    </a:xfrm>
+                    <a:prstGeom prst="rect">
+                      <a:avLst/>
+                    </a:prstGeom>
+                  </pic:spPr>
+                </pic:pic>
+              </a:graphicData>
+            </a:graphic>
+          </wp:inline>
+        </w:drawing>
+      </w:r>
+    </w:p>
+    <w:p>
+      <w:r>
+        <w:lastRenderedPageBreak/>
+        <w:drawing>
+          <wp:inline distT="0" distB="0" distL="0" distR="0" wp14:anchorId="03691E90" wp14:editId="07052FB3">
+            <wp:extent cx="5400040" cy="5233670"/>
+            <wp:effectExtent l="0" t="0" r="0" b="5080"/>
+            <wp:docPr id="7" name="Imagem 7"/>
+            <wp:cNvGraphicFramePr>
+              <a:graphicFrameLocks xmlns:a="http://schemas.openxmlformats.org/drawingml/2006/main" noChangeAspect="1"/>
+            </wp:cNvGraphicFramePr>
+            <a:graphic xmlns:a="http://schemas.openxmlformats.org/drawingml/2006/main">
+              <a:graphicData uri="http://schemas.openxmlformats.org/drawingml/2006/picture">
+                <pic:pic xmlns:pic="http://schemas.openxmlformats.org/drawingml/2006/picture">
+                  <pic:nvPicPr>
+                    <pic:cNvPr id="1" name=""/>
+                    <pic:cNvPicPr/>
+                  </pic:nvPicPr>
+                  <pic:blipFill>
+                    <a:blip r:embed="rId10"/>
+                    <a:stretch>
+                      <a:fillRect/>
+                    </a:stretch>
+                  </pic:blipFill>
+                  <pic:spPr>
+                    <a:xfrm>
+                      <a:off x="0" y="0"/>
+                      <a:ext cx="5400040" cy="5233670"/>
+                    </a:xfrm>
+                    <a:prstGeom prst="rect">
+                      <a:avLst/>
+                    </a:prstGeom>
+                  </pic:spPr>
+                </pic:pic>
+              </a:graphicData>
+            </a:graphic>
+          </wp:inline>
+        </w:drawing>
+      </w:r>
+    </w:p>
+    <w:p>
+      <w:r>
+        <w:lastRenderedPageBreak/>
+        <w:drawing>
+          <wp:inline distT="0" distB="0" distL="0" distR="0" wp14:anchorId="273ABEB8" wp14:editId="760E0798">
+            <wp:extent cx="5400040" cy="5010785"/>
+            <wp:effectExtent l="0" t="0" r="0" b="0"/>
+            <wp:docPr id="8" name="Imagem 8"/>
+            <wp:cNvGraphicFramePr>
+              <a:graphicFrameLocks xmlns:a="http://schemas.openxmlformats.org/drawingml/2006/main" noChangeAspect="1"/>
+            </wp:cNvGraphicFramePr>
+            <a:graphic xmlns:a="http://schemas.openxmlformats.org/drawingml/2006/main">
+              <a:graphicData uri="http://schemas.openxmlformats.org/drawingml/2006/picture">
+                <pic:pic xmlns:pic="http://schemas.openxmlformats.org/drawingml/2006/picture">
+                  <pic:nvPicPr>
+                    <pic:cNvPr id="1" name=""/>
+                    <pic:cNvPicPr/>
+                  </pic:nvPicPr>
+                  <pic:blipFill>
+                    <a:blip r:embed="rId11"/>
+                    <a:stretch>
+                      <a:fillRect/>
+                    </a:stretch>
+                  </pic:blipFill>
+                  <pic:spPr>
+                    <a:xfrm>
+                      <a:off x="0" y="0"/>
+                      <a:ext cx="5400040" cy="5010785"/>
+                    </a:xfrm>
+                    <a:prstGeom prst="rect">
+                      <a:avLst/>
+                    </a:prstGeom>
+                  </pic:spPr>
+                </pic:pic>
+              </a:graphicData>
+            </a:graphic>
+          </wp:inline>
+        </w:drawing>
+      </w:r>
+    </w:p>
+    <w:p/>
+    <w:p>
+      <w:r>
+        <w:lastRenderedPageBreak/>
+        <w:drawing>
+          <wp:inline distT="0" distB="0" distL="0" distR="0" wp14:anchorId="02C621F6" wp14:editId="3A7BF566">
+            <wp:extent cx="5400040" cy="5582920"/>
+            <wp:effectExtent l="0" t="0" r="0" b="0"/>
+            <wp:docPr id="9" name="Imagem 9"/>
+            <wp:cNvGraphicFramePr>
+              <a:graphicFrameLocks xmlns:a="http://schemas.openxmlformats.org/drawingml/2006/main" noChangeAspect="1"/>
+            </wp:cNvGraphicFramePr>
+            <a:graphic xmlns:a="http://schemas.openxmlformats.org/drawingml/2006/main">
+              <a:graphicData uri="http://schemas.openxmlformats.org/drawingml/2006/picture">
+                <pic:pic xmlns:pic="http://schemas.openxmlformats.org/drawingml/2006/picture">
+                  <pic:nvPicPr>
+                    <pic:cNvPr id="1" name=""/>
+                    <pic:cNvPicPr/>
+                  </pic:nvPicPr>
+                  <pic:blipFill>
+                    <a:blip r:embed="rId12"/>
+                    <a:stretch>
+                      <a:fillRect/>
+                    </a:stretch>
+                  </pic:blipFill>
+                  <pic:spPr>
+                    <a:xfrm>
+                      <a:off x="0" y="0"/>
+                      <a:ext cx="5400040" cy="5582920"/>
+                    </a:xfrm>
+                    <a:prstGeom prst="rect">
+                      <a:avLst/>
+                    </a:prstGeom>
+                  </pic:spPr>
+                </pic:pic>
+              </a:graphicData>
+            </a:graphic>
+          </wp:inline>
+        </w:drawing>
+      </w:r>
+    </w:p>
+    <w:p>
+      <w:r>
+        <w:t>Teste erro 404 personalizado</w:t>
+      </w:r>
+      <w:r>
+        <w:t xml:space="preserve"> procurando recurso não cadastrado</w:t>
+      </w:r>
+    </w:p>
+    <w:p>
+      <w:r>
+        <w:lastRenderedPageBreak/>
+        <w:drawing>
+          <wp:inline distT="0" distB="0" distL="0" distR="0" wp14:anchorId="07CD1825" wp14:editId="6223F8A4">
+            <wp:extent cx="4115374" cy="4210638"/>
+            <wp:effectExtent l="0" t="0" r="0" b="0"/>
+            <wp:docPr id="10" name="Imagem 10"/>
+            <wp:cNvGraphicFramePr>
+              <a:graphicFrameLocks xmlns:a="http://schemas.openxmlformats.org/drawingml/2006/main" noChangeAspect="1"/>
+            </wp:cNvGraphicFramePr>
+            <a:graphic xmlns:a="http://schemas.openxmlformats.org/drawingml/2006/main">
+              <a:graphicData uri="http://schemas.openxmlformats.org/drawingml/2006/picture">
+                <pic:pic xmlns:pic="http://schemas.openxmlformats.org/drawingml/2006/picture">
+                  <pic:nvPicPr>
+                    <pic:cNvPr id="1" name=""/>
+                    <pic:cNvPicPr/>
+                  </pic:nvPicPr>
+                  <pic:blipFill>
+                    <a:blip r:embed="rId13"/>
+                    <a:stretch>
+                      <a:fillRect/>
+                    </a:stretch>
+                  </pic:blipFill>
+                  <pic:spPr>
+                    <a:xfrm>
+                      <a:off x="0" y="0"/>
+                      <a:ext cx="4115374" cy="4210638"/>
+                    </a:xfrm>
+                    <a:prstGeom prst="rect">
+                      <a:avLst/>
+                    </a:prstGeom>
+                  </pic:spPr>
+                </pic:pic>
+              </a:graphicData>
+            </a:graphic>
+          </wp:inline>
+        </w:drawing>
+      </w:r>
+    </w:p>
+    <w:p/>
+    <w:p>
+      <w:r>
+        <w:lastRenderedPageBreak/>
+        <w:drawing>
+          <wp:inline distT="0" distB="0" distL="0" distR="0" wp14:anchorId="20291BF8" wp14:editId="6C92B916">
+            <wp:extent cx="5400040" cy="5262880"/>
+            <wp:effectExtent l="0" t="0" r="0" b="0"/>
+            <wp:docPr id="11" name="Imagem 11"/>
+            <wp:cNvGraphicFramePr>
+              <a:graphicFrameLocks xmlns:a="http://schemas.openxmlformats.org/drawingml/2006/main" noChangeAspect="1"/>
+            </wp:cNvGraphicFramePr>
+            <a:graphic xmlns:a="http://schemas.openxmlformats.org/drawingml/2006/main">
+              <a:graphicData uri="http://schemas.openxmlformats.org/drawingml/2006/picture">
+                <pic:pic xmlns:pic="http://schemas.openxmlformats.org/drawingml/2006/picture">
+                  <pic:nvPicPr>
+                    <pic:cNvPr id="1" name=""/>
+                    <pic:cNvPicPr/>
+                  </pic:nvPicPr>
+                  <pic:blipFill>
+                    <a:blip r:embed="rId14"/>
+                    <a:stretch>
+                      <a:fillRect/>
+                    </a:stretch>
+                  </pic:blipFill>
+                  <pic:spPr>
+                    <a:xfrm>
+                      <a:off x="0" y="0"/>
+                      <a:ext cx="5400040" cy="5262880"/>
+                    </a:xfrm>
+                    <a:prstGeom prst="rect">
+                      <a:avLst/>
+                    </a:prstGeom>
+                  </pic:spPr>
+                </pic:pic>
+              </a:graphicData>
+            </a:graphic>
+          </wp:inline>
+        </w:drawing>
+      </w:r>
+    </w:p>
+    <w:p/>
     <w:sectPr>
       <w:pgSz w:w="11906" w:h="16838"/>
       <w:pgMar w:top="1417" w:right="1701" w:bottom="1417" w:left="1701" w:header="708" w:footer="708" w:gutter="0"/>

</xml_diff>